<commit_message>
replace table with larger picture
</commit_message>
<xml_diff>
--- a/report/report.docx
+++ b/report/report.docx
@@ -826,6 +826,9 @@
         <w:ind w:start="28.80pt" w:hanging="14.40pt"/>
       </w:pPr>
       <w:r>
+        <w:rPr>
+          <w:noProof/>
+        </w:rPr>
         <w:drawing>
           <wp:inline distT="0" distB="0" distL="0" distR="0" wp14:anchorId="64277493" wp14:editId="535C0958">
             <wp:extent cx="2915057" cy="1390844"/>
@@ -967,19 +970,7 @@
         <w:rPr>
           <w:lang w:eastAsia="zh-CN"/>
         </w:rPr>
-        <w:t xml:space="preserve"> represented the bias </w:t>
-      </w:r>
-      <w:r>
-        <w:rPr>
-          <w:lang w:eastAsia="zh-CN"/>
-        </w:rPr>
-        <w:t>(same throughout this report)</w:t>
-      </w:r>
-      <w:r>
-        <w:rPr>
-          <w:lang w:eastAsia="zh-CN"/>
-        </w:rPr>
-        <w:t>,</w:t>
+        <w:t xml:space="preserve"> represented the bias (same throughout this report),</w:t>
       </w:r>
       <w:r>
         <w:rPr>
@@ -1082,7 +1073,6 @@
         <w:ind w:firstLine="14.40pt"/>
         <w:jc w:val="both"/>
         <w:rPr>
-          <w:rFonts w:hint="eastAsia"/>
           <w:lang w:eastAsia="zh-CN"/>
         </w:rPr>
       </w:pPr>
@@ -1346,7 +1336,6 @@
         <w:ind w:firstLine="14.40pt"/>
         <w:jc w:val="both"/>
         <w:rPr>
-          <w:rFonts w:hint="eastAsia"/>
           <w:lang w:eastAsia="zh-CN"/>
         </w:rPr>
       </w:pPr>
@@ -1397,9 +1386,6 @@
           </m:sSupPr>
           <m:e>
             <m:r>
-              <m:rPr>
-                <m:sty m:val="p"/>
-              </m:rPr>
               <w:rPr>
                 <w:rFonts w:ascii="Cambria Math" w:hAnsi="Cambria Math"/>
                 <w:lang w:eastAsia="zh-CN"/>
@@ -1409,9 +1395,6 @@
           </m:e>
           <m:sup>
             <m:r>
-              <m:rPr>
-                <m:sty m:val="p"/>
-              </m:rPr>
               <w:rPr>
                 <w:rFonts w:ascii="Cambria Math" w:hAnsi="Cambria Math"/>
                 <w:lang w:eastAsia="zh-CN"/>
@@ -1753,13 +1736,7 @@
         <w:rPr>
           <w:lang w:eastAsia="zh-CN"/>
         </w:rPr>
-        <w:t xml:space="preserve">Linear Classifier with </w:t>
-      </w:r>
-      <w:r>
-        <w:rPr>
-          <w:lang w:eastAsia="zh-CN"/>
-        </w:rPr>
-        <w:t xml:space="preserve">minimum </w:t>
+        <w:t xml:space="preserve">Linear Classifier with minimum </w:t>
       </w:r>
       <m:oMath>
         <m:sSup>
@@ -1775,9 +1752,6 @@
           </m:sSupPr>
           <m:e>
             <m:r>
-              <m:rPr>
-                <m:sty m:val="p"/>
-              </m:rPr>
               <w:rPr>
                 <w:rFonts w:ascii="Cambria Math" w:hAnsi="Cambria Math"/>
                 <w:lang w:eastAsia="zh-CN"/>
@@ -1787,9 +1761,6 @@
           </m:e>
           <m:sup>
             <m:r>
-              <m:rPr>
-                <m:sty m:val="p"/>
-              </m:rPr>
               <w:rPr>
                 <w:rFonts w:ascii="Cambria Math" w:hAnsi="Cambria Math"/>
                 <w:lang w:eastAsia="zh-CN"/>
@@ -1827,21 +1798,7 @@
           <w:iCs w:val="0"/>
           <w:lang w:eastAsia="zh-CN"/>
         </w:rPr>
-        <w:t xml:space="preserve">SVM </w:t>
-      </w:r>
-      <w:r>
-        <w:rPr>
-          <w:iCs w:val="0"/>
-          <w:lang w:eastAsia="zh-CN"/>
-        </w:rPr>
-        <w:t xml:space="preserve">soft </w:t>
-      </w:r>
-      <w:r>
-        <w:rPr>
-          <w:iCs w:val="0"/>
-          <w:lang w:eastAsia="zh-CN"/>
-        </w:rPr>
-        <w:t>margin)</w:t>
+        <w:t>SVM soft margin)</w:t>
       </w:r>
     </w:p>
     <w:p>
@@ -1849,7 +1806,6 @@
         <w:ind w:firstLine="14.40pt"/>
         <w:jc w:val="both"/>
         <w:rPr>
-          <w:rFonts w:hint="eastAsia"/>
           <w:noProof/>
           <w:lang w:eastAsia="zh-CN"/>
         </w:rPr>
@@ -2058,15 +2014,7 @@
                 <w:noProof/>
                 <w:lang w:eastAsia="zh-CN"/>
               </w:rPr>
-              <m:t xml:space="preserve"> </m:t>
-            </m:r>
-            <m:r>
-              <w:rPr>
-                <w:rFonts w:ascii="Cambria Math" w:hAnsi="Cambria Math"/>
-                <w:noProof/>
-                <w:lang w:eastAsia="zh-CN"/>
-              </w:rPr>
-              <m:t>y</m:t>
+              <m:t xml:space="preserve"> y</m:t>
             </m:r>
           </m:e>
           <m:sub>
@@ -2138,15 +2086,7 @@
                 <w:noProof/>
                 <w:lang w:eastAsia="zh-CN"/>
               </w:rPr>
-              <m:t>+</m:t>
-            </m:r>
-            <m:r>
-              <w:rPr>
-                <w:rFonts w:ascii="Cambria Math" w:hAnsi="Cambria Math"/>
-                <w:noProof/>
-                <w:lang w:eastAsia="zh-CN"/>
-              </w:rPr>
-              <m:t>b</m:t>
+              <m:t>+b</m:t>
             </m:r>
           </m:e>
         </m:d>
@@ -2156,15 +2096,7 @@
             <w:noProof/>
             <w:lang w:eastAsia="zh-CN"/>
           </w:rPr>
-          <m:t>≥</m:t>
-        </m:r>
-        <m:r>
-          <w:rPr>
-            <w:rFonts w:ascii="Cambria Math" w:hAnsi="Cambria Math"/>
-            <w:noProof/>
-            <w:lang w:eastAsia="zh-CN"/>
-          </w:rPr>
-          <m:t>1-</m:t>
+          <m:t>≥1-</m:t>
         </m:r>
         <m:sSub>
           <m:sSubPr>
@@ -2204,15 +2136,7 @@
             <w:noProof/>
             <w:lang w:eastAsia="zh-CN"/>
           </w:rPr>
-          <m:t>∀</m:t>
-        </m:r>
-        <m:r>
-          <w:rPr>
-            <w:rFonts w:ascii="Cambria Math" w:hAnsi="Cambria Math"/>
-            <w:noProof/>
-            <w:lang w:eastAsia="zh-CN"/>
-          </w:rPr>
-          <m:t>i</m:t>
+          <m:t>∀i</m:t>
         </m:r>
         <m:r>
           <w:rPr>
@@ -2416,15 +2340,12 @@
       <w:r>
         <w:t>The accuracy of each method is showed below:</w:t>
       </w:r>
-    </w:p>
-    <w:p>
-      <w:pPr>
-        <w:pStyle w:val="a3"/>
-        <w:keepNext/>
-      </w:pPr>
-      <w:r>
+      <w:r>
+        <w:rPr>
+          <w:noProof/>
+        </w:rPr>
         <w:drawing>
-          <wp:inline distT="0" distB="0" distL="0" distR="0" wp14:anchorId="7C476638" wp14:editId="3FED1B1B">
+          <wp:inline distT="0" distB="0" distL="0" distR="0" wp14:anchorId="7C476638" wp14:editId="179B557D">
             <wp:extent cx="3089910" cy="391160"/>
             <wp:effectExtent l="0" t="0" r="0" b="8890"/>
             <wp:docPr id="3" name="圖片 3" descr="一張含有 桌 的圖片&#10;&#10;自動產生的描述"/>
@@ -2584,9 +2505,6 @@
     <w:p>
       <w:pPr>
         <w:pStyle w:val="2"/>
-        <w:rPr>
-          <w:rFonts w:hint="eastAsia"/>
-        </w:rPr>
       </w:pPr>
       <w:r>
         <w:t>Margin</w:t>
@@ -2616,6 +2534,7 @@
         <w:rPr>
           <w:i/>
           <w:iCs/>
+          <w:noProof/>
           <w:lang w:eastAsia="zh-CN"/>
         </w:rPr>
         <w:drawing>
@@ -2709,15 +2628,7 @@
           <w:iCs/>
           <w:lang w:eastAsia="zh-CN"/>
         </w:rPr>
-        <w:t>data.cs</w:t>
-      </w:r>
-      <w:r>
-        <w:rPr>
-          <w:i/>
-          <w:iCs/>
-          <w:lang w:eastAsia="zh-CN"/>
-        </w:rPr>
-        <w:t xml:space="preserve">v, </w:t>
+        <w:t xml:space="preserve">data.csv, </w:t>
       </w:r>
       <w:r>
         <w:rPr>
@@ -2747,9 +2658,6 @@
     <w:p>
       <w:pPr>
         <w:pStyle w:val="2"/>
-        <w:rPr>
-          <w:rFonts w:hint="eastAsia"/>
-        </w:rPr>
       </w:pPr>
       <w:r>
         <w:t>Effective C</w:t>
@@ -2760,7 +2668,6 @@
         <w:ind w:firstLineChars="213" w:firstLine="21.30pt"/>
         <w:jc w:val="both"/>
         <w:rPr>
-          <w:rFonts w:hint="eastAsia"/>
           <w:lang w:eastAsia="zh-CN"/>
         </w:rPr>
       </w:pPr>
@@ -2867,8 +2774,8 @@
         <w:tblLook w:firstRow="1" w:lastRow="0" w:firstColumn="1" w:lastColumn="0" w:noHBand="0" w:noVBand="1"/>
       </w:tblPr>
       <w:tblGrid>
-        <w:gridCol w:w="425"/>
-        <w:gridCol w:w="4441"/>
+        <w:gridCol w:w="390"/>
+        <w:gridCol w:w="4476"/>
       </w:tblGrid>
       <w:tr>
         <w:trPr>
@@ -2877,7 +2784,7 @@
         </w:trPr>
         <w:tc>
           <w:tcPr>
-            <w:tcW w:w="7.82%" w:type="pct"/>
+            <w:tcW w:w="7.0%" w:type="pct"/>
             <w:hideMark/>
           </w:tcPr>
           <w:p>
@@ -2901,7 +2808,7 @@
         </w:tc>
         <w:tc>
           <w:tcPr>
-            <w:tcW w:w="90.32%" w:type="pct"/>
+            <w:tcW w:w="90.0%" w:type="pct"/>
             <w:hideMark/>
           </w:tcPr>
           <w:p>
@@ -2909,7 +2816,6 @@
               <w:pStyle w:val="ab"/>
               <w:jc w:val="start"/>
               <w:rPr>
-                <w:rFonts w:hint="eastAsia"/>
                 <w:noProof/>
               </w:rPr>
             </w:pPr>
@@ -3123,7 +3029,6 @@
       <w:pPr>
         <w:pStyle w:val="ac"/>
         <w:rPr>
-          <w:rFonts w:hint="eastAsia"/>
           <w:lang w:eastAsia="zh-CN"/>
         </w:rPr>
       </w:pPr>

</xml_diff>